<commit_message>
added locators program and notes
</commit_message>
<xml_diff>
--- a/Notes.docx
+++ b/Notes.docx
@@ -139,6 +139,350 @@
         <w:t>xpath</w:t>
       </w:r>
     </w:p>
+    <w:p>
+      <w:r>
+        <w:rPr>
+          <w:noProof/>
+        </w:rPr>
+        <w:drawing>
+          <wp:inline distT="0" distB="0" distL="0" distR="0" wp14:anchorId="205705C2" wp14:editId="18530730">
+            <wp:extent cx="6115050" cy="1388110"/>
+            <wp:effectExtent l="0" t="0" r="0" b="2540"/>
+            <wp:docPr id="1795591579" name="Picture 1"/>
+            <wp:cNvGraphicFramePr>
+              <a:graphicFrameLocks xmlns:a="http://schemas.openxmlformats.org/drawingml/2006/main" noChangeAspect="1"/>
+            </wp:cNvGraphicFramePr>
+            <a:graphic xmlns:a="http://schemas.openxmlformats.org/drawingml/2006/main">
+              <a:graphicData uri="http://schemas.openxmlformats.org/drawingml/2006/picture">
+                <pic:pic xmlns:pic="http://schemas.openxmlformats.org/drawingml/2006/picture">
+                  <pic:nvPicPr>
+                    <pic:cNvPr id="1795591579" name=""/>
+                    <pic:cNvPicPr/>
+                  </pic:nvPicPr>
+                  <pic:blipFill>
+                    <a:blip r:embed="rId5"/>
+                    <a:stretch>
+                      <a:fillRect/>
+                    </a:stretch>
+                  </pic:blipFill>
+                  <pic:spPr>
+                    <a:xfrm>
+                      <a:off x="0" y="0"/>
+                      <a:ext cx="6115050" cy="1388110"/>
+                    </a:xfrm>
+                    <a:prstGeom prst="rect">
+                      <a:avLst/>
+                    </a:prstGeom>
+                  </pic:spPr>
+                </pic:pic>
+              </a:graphicData>
+            </a:graphic>
+          </wp:inline>
+        </w:drawing>
+      </w:r>
+    </w:p>
+    <w:p>
+      <w:r>
+        <w:t xml:space="preserve">cssSelector: </w:t>
+      </w:r>
+    </w:p>
+    <w:p>
+      <w:r>
+        <w:t xml:space="preserve">cssSelector is one of the </w:t>
+      </w:r>
+      <w:r>
+        <w:t>locators</w:t>
+      </w:r>
+      <w:r>
+        <w:t xml:space="preserve"> in selenium which can be used if any of the above locators are not available</w:t>
+      </w:r>
+    </w:p>
+    <w:tbl>
+      <w:tblPr>
+        <w:tblStyle w:val="TableGrid"/>
+        <w:tblW w:w="0" w:type="auto"/>
+        <w:tblLook w:val="04A0" w:firstRow="1" w:lastRow="0" w:firstColumn="1" w:lastColumn="0" w:noHBand="0" w:noVBand="1"/>
+      </w:tblPr>
+      <w:tblGrid>
+        <w:gridCol w:w="4810"/>
+        <w:gridCol w:w="4810"/>
+      </w:tblGrid>
+      <w:tr>
+        <w:tc>
+          <w:tcPr>
+            <w:tcW w:w="4810" w:type="dxa"/>
+          </w:tcPr>
+          <w:p>
+            <w:r>
+              <w:t>syntax</w:t>
+            </w:r>
+          </w:p>
+        </w:tc>
+        <w:tc>
+          <w:tcPr>
+            <w:tcW w:w="4810" w:type="dxa"/>
+          </w:tcPr>
+          <w:p>
+            <w:r>
+              <w:t>tagname[attributename=</w:t>
+            </w:r>
+            <w:r>
+              <w:t>'</w:t>
+            </w:r>
+            <w:r>
+              <w:t>attributevalue</w:t>
+            </w:r>
+            <w:r>
+              <w:t>'</w:t>
+            </w:r>
+            <w:r>
+              <w:t>]</w:t>
+            </w:r>
+          </w:p>
+        </w:tc>
+      </w:tr>
+    </w:tbl>
+    <w:p/>
+    <w:p>
+      <w:r>
+        <w:t>xpath:</w:t>
+      </w:r>
+    </w:p>
+    <w:p>
+      <w:r>
+        <w:rPr>
+          <w:noProof/>
+        </w:rPr>
+        <w:drawing>
+          <wp:inline distT="0" distB="0" distL="0" distR="0" wp14:anchorId="7EFF6D1F" wp14:editId="1E4BC494">
+            <wp:extent cx="6115050" cy="2305050"/>
+            <wp:effectExtent l="0" t="0" r="0" b="0"/>
+            <wp:docPr id="399430122" name="Picture 1"/>
+            <wp:cNvGraphicFramePr>
+              <a:graphicFrameLocks xmlns:a="http://schemas.openxmlformats.org/drawingml/2006/main" noChangeAspect="1"/>
+            </wp:cNvGraphicFramePr>
+            <a:graphic xmlns:a="http://schemas.openxmlformats.org/drawingml/2006/main">
+              <a:graphicData uri="http://schemas.openxmlformats.org/drawingml/2006/picture">
+                <pic:pic xmlns:pic="http://schemas.openxmlformats.org/drawingml/2006/picture">
+                  <pic:nvPicPr>
+                    <pic:cNvPr id="399430122" name=""/>
+                    <pic:cNvPicPr/>
+                  </pic:nvPicPr>
+                  <pic:blipFill>
+                    <a:blip r:embed="rId6"/>
+                    <a:stretch>
+                      <a:fillRect/>
+                    </a:stretch>
+                  </pic:blipFill>
+                  <pic:spPr>
+                    <a:xfrm>
+                      <a:off x="0" y="0"/>
+                      <a:ext cx="6115050" cy="2305050"/>
+                    </a:xfrm>
+                    <a:prstGeom prst="rect">
+                      <a:avLst/>
+                    </a:prstGeom>
+                  </pic:spPr>
+                </pic:pic>
+              </a:graphicData>
+            </a:graphic>
+          </wp:inline>
+        </w:drawing>
+      </w:r>
+    </w:p>
+    <w:p>
+      <w:pPr>
+        <w:pStyle w:val="ListParagraph"/>
+        <w:numPr>
+          <w:ilvl w:val="0"/>
+          <w:numId w:val="1"/>
+        </w:numPr>
+      </w:pPr>
+      <w:r>
+        <w:t>it is a path of the element from the html tree</w:t>
+      </w:r>
+    </w:p>
+    <w:p>
+      <w:pPr>
+        <w:pStyle w:val="ListParagraph"/>
+        <w:numPr>
+          <w:ilvl w:val="0"/>
+          <w:numId w:val="1"/>
+        </w:numPr>
+      </w:pPr>
+      <w:r>
+        <w:t>there are 2 types of xpath 1) absolute xpath 2) relative xpath</w:t>
+      </w:r>
+    </w:p>
+    <w:p>
+      <w:pPr>
+        <w:pStyle w:val="ListParagraph"/>
+        <w:numPr>
+          <w:ilvl w:val="0"/>
+          <w:numId w:val="1"/>
+        </w:numPr>
+      </w:pPr>
+      <w:r>
+        <w:t xml:space="preserve">absolute xpath -&gt; </w:t>
+      </w:r>
+      <w:r>
+        <w:t>denoted by /.</w:t>
+      </w:r>
+    </w:p>
+    <w:p>
+      <w:pPr>
+        <w:pStyle w:val="ListParagraph"/>
+      </w:pPr>
+      <w:r>
+        <w:lastRenderedPageBreak/>
+        <w:t xml:space="preserve"> </w:t>
+      </w:r>
+      <w:r>
+        <w:t>it is a complete path from the root element till the element that we want to locate</w:t>
+      </w:r>
+    </w:p>
+    <w:p>
+      <w:pPr>
+        <w:pStyle w:val="ListParagraph"/>
+      </w:pPr>
+      <w:r>
+        <w:t>/ eaning – immediate next element</w:t>
+      </w:r>
+    </w:p>
+    <w:p>
+      <w:pPr>
+        <w:pStyle w:val="ListParagraph"/>
+      </w:pPr>
+      <w:r>
+        <w:t xml:space="preserve">ex: </w:t>
+      </w:r>
+      <w:r>
+        <w:t>/html/body/table/tbody/tr/td/table/tbody/tr[1]/td/div/table/tbody/tr/td[1]/div[1]/div</w:t>
+      </w:r>
+    </w:p>
+    <w:p>
+      <w:pPr>
+        <w:pStyle w:val="ListParagraph"/>
+        <w:numPr>
+          <w:ilvl w:val="0"/>
+          <w:numId w:val="1"/>
+        </w:numPr>
+      </w:pPr>
+      <w:r>
+        <w:t xml:space="preserve">relative xpath </w:t>
+      </w:r>
+      <w:r>
+        <w:sym w:font="Wingdings" w:char="F0E0"/>
+      </w:r>
+      <w:r>
+        <w:t xml:space="preserve"> denoted by //. </w:t>
+      </w:r>
+    </w:p>
+    <w:p>
+      <w:pPr>
+        <w:pStyle w:val="ListParagraph"/>
+      </w:pPr>
+      <w:r>
+        <w:t>// any element under this tag</w:t>
+      </w:r>
+    </w:p>
+    <w:p/>
+    <w:p/>
+    <w:p/>
+    <w:p/>
+    <w:p/>
+    <w:p>
+      <w:r>
+        <w:t>different ways of writing xpath</w:t>
+      </w:r>
+    </w:p>
+    <w:p>
+      <w:pPr>
+        <w:pStyle w:val="ListParagraph"/>
+        <w:numPr>
+          <w:ilvl w:val="0"/>
+          <w:numId w:val="3"/>
+        </w:numPr>
+      </w:pPr>
+      <w:r>
+        <w:t>using single attribute</w:t>
+      </w:r>
+    </w:p>
+    <w:tbl>
+      <w:tblPr>
+        <w:tblStyle w:val="TableGrid"/>
+        <w:tblW w:w="0" w:type="auto"/>
+        <w:tblLook w:val="04A0" w:firstRow="1" w:lastRow="0" w:firstColumn="1" w:lastColumn="0" w:noHBand="0" w:noVBand="1"/>
+      </w:tblPr>
+      <w:tblGrid>
+        <w:gridCol w:w="4810"/>
+        <w:gridCol w:w="4810"/>
+      </w:tblGrid>
+      <w:tr>
+        <w:tc>
+          <w:tcPr>
+            <w:tcW w:w="4810" w:type="dxa"/>
+          </w:tcPr>
+          <w:p>
+            <w:r>
+              <w:t xml:space="preserve">syntax </w:t>
+            </w:r>
+          </w:p>
+        </w:tc>
+        <w:tc>
+          <w:tcPr>
+            <w:tcW w:w="4810" w:type="dxa"/>
+          </w:tcPr>
+          <w:p>
+            <w:r>
+              <w:t>//tagname[@attributename='attributevalue']</w:t>
+            </w:r>
+          </w:p>
+        </w:tc>
+      </w:tr>
+      <w:tr>
+        <w:tc>
+          <w:tcPr>
+            <w:tcW w:w="4810" w:type="dxa"/>
+          </w:tcPr>
+          <w:p>
+            <w:r>
+              <w:t>examples:</w:t>
+            </w:r>
+          </w:p>
+        </w:tc>
+        <w:tc>
+          <w:tcPr>
+            <w:tcW w:w="4810" w:type="dxa"/>
+          </w:tcPr>
+          <w:p>
+            <w:r>
+              <w:t>//div[@class='atLogoImg']</w:t>
+            </w:r>
+          </w:p>
+        </w:tc>
+      </w:tr>
+      <w:tr>
+        <w:tc>
+          <w:tcPr>
+            <w:tcW w:w="4810" w:type="dxa"/>
+          </w:tcPr>
+          <w:p/>
+        </w:tc>
+        <w:tc>
+          <w:tcPr>
+            <w:tcW w:w="4810" w:type="dxa"/>
+          </w:tcPr>
+          <w:p>
+            <w:r>
+              <w:t>//input[@placeholder='Username']</w:t>
+            </w:r>
+          </w:p>
+        </w:tc>
+      </w:tr>
+    </w:tbl>
+    <w:p/>
+    <w:p/>
     <w:sectPr>
       <w:pgSz w:w="12240" w:h="15840"/>
       <w:pgMar w:top="1170" w:right="1260" w:bottom="1080" w:left="1350" w:header="720" w:footer="720" w:gutter="0"/>
@@ -352,11 +696,103 @@
       </w:rPr>
     </w:lvl>
   </w:abstractNum>
+  <w:abstractNum w:abstractNumId="2" w15:restartNumberingAfterBreak="0">
+    <w:nsid w:val="761023C1"/>
+    <w:multiLevelType w:val="hybridMultilevel"/>
+    <w:tmpl w:val="A940AB48"/>
+    <w:lvl w:ilvl="0" w:tplc="04090011">
+      <w:start w:val="1"/>
+      <w:numFmt w:val="decimal"/>
+      <w:lvlText w:val="%1)"/>
+      <w:lvlJc w:val="left"/>
+      <w:pPr>
+        <w:ind w:left="720" w:hanging="360"/>
+      </w:pPr>
+      <w:rPr>
+        <w:rFonts w:hint="default"/>
+      </w:rPr>
+    </w:lvl>
+    <w:lvl w:ilvl="1" w:tplc="04090019" w:tentative="1">
+      <w:start w:val="1"/>
+      <w:numFmt w:val="lowerLetter"/>
+      <w:lvlText w:val="%2."/>
+      <w:lvlJc w:val="left"/>
+      <w:pPr>
+        <w:ind w:left="1440" w:hanging="360"/>
+      </w:pPr>
+    </w:lvl>
+    <w:lvl w:ilvl="2" w:tplc="0409001B" w:tentative="1">
+      <w:start w:val="1"/>
+      <w:numFmt w:val="lowerRoman"/>
+      <w:lvlText w:val="%3."/>
+      <w:lvlJc w:val="right"/>
+      <w:pPr>
+        <w:ind w:left="2160" w:hanging="180"/>
+      </w:pPr>
+    </w:lvl>
+    <w:lvl w:ilvl="3" w:tplc="0409000F" w:tentative="1">
+      <w:start w:val="1"/>
+      <w:numFmt w:val="decimal"/>
+      <w:lvlText w:val="%4."/>
+      <w:lvlJc w:val="left"/>
+      <w:pPr>
+        <w:ind w:left="2880" w:hanging="360"/>
+      </w:pPr>
+    </w:lvl>
+    <w:lvl w:ilvl="4" w:tplc="04090019" w:tentative="1">
+      <w:start w:val="1"/>
+      <w:numFmt w:val="lowerLetter"/>
+      <w:lvlText w:val="%5."/>
+      <w:lvlJc w:val="left"/>
+      <w:pPr>
+        <w:ind w:left="3600" w:hanging="360"/>
+      </w:pPr>
+    </w:lvl>
+    <w:lvl w:ilvl="5" w:tplc="0409001B" w:tentative="1">
+      <w:start w:val="1"/>
+      <w:numFmt w:val="lowerRoman"/>
+      <w:lvlText w:val="%6."/>
+      <w:lvlJc w:val="right"/>
+      <w:pPr>
+        <w:ind w:left="4320" w:hanging="180"/>
+      </w:pPr>
+    </w:lvl>
+    <w:lvl w:ilvl="6" w:tplc="0409000F" w:tentative="1">
+      <w:start w:val="1"/>
+      <w:numFmt w:val="decimal"/>
+      <w:lvlText w:val="%7."/>
+      <w:lvlJc w:val="left"/>
+      <w:pPr>
+        <w:ind w:left="5040" w:hanging="360"/>
+      </w:pPr>
+    </w:lvl>
+    <w:lvl w:ilvl="7" w:tplc="04090019" w:tentative="1">
+      <w:start w:val="1"/>
+      <w:numFmt w:val="lowerLetter"/>
+      <w:lvlText w:val="%8."/>
+      <w:lvlJc w:val="left"/>
+      <w:pPr>
+        <w:ind w:left="5760" w:hanging="360"/>
+      </w:pPr>
+    </w:lvl>
+    <w:lvl w:ilvl="8" w:tplc="0409001B" w:tentative="1">
+      <w:start w:val="1"/>
+      <w:numFmt w:val="lowerRoman"/>
+      <w:lvlText w:val="%9."/>
+      <w:lvlJc w:val="right"/>
+      <w:pPr>
+        <w:ind w:left="6480" w:hanging="180"/>
+      </w:pPr>
+    </w:lvl>
+  </w:abstractNum>
   <w:num w:numId="1" w16cid:durableId="1412922390">
     <w:abstractNumId w:val="1"/>
   </w:num>
   <w:num w:numId="2" w16cid:durableId="997000136">
     <w:abstractNumId w:val="0"/>
+  </w:num>
+  <w:num w:numId="3" w16cid:durableId="1031612767">
+    <w:abstractNumId w:val="2"/>
   </w:num>
 </w:numbering>
 </file>
@@ -800,6 +1236,25 @@
       <w:contextualSpacing/>
     </w:pPr>
   </w:style>
+  <w:style w:type="table" w:styleId="TableGrid">
+    <w:name w:val="Table Grid"/>
+    <w:basedOn w:val="TableNormal"/>
+    <w:uiPriority w:val="39"/>
+    <w:rsid w:val="0070361B"/>
+    <w:pPr>
+      <w:spacing w:after="0" w:line="240" w:lineRule="auto"/>
+    </w:pPr>
+    <w:tblPr>
+      <w:tblBorders>
+        <w:top w:val="single" w:sz="4" w:space="0" w:color="auto"/>
+        <w:left w:val="single" w:sz="4" w:space="0" w:color="auto"/>
+        <w:bottom w:val="single" w:sz="4" w:space="0" w:color="auto"/>
+        <w:right w:val="single" w:sz="4" w:space="0" w:color="auto"/>
+        <w:insideH w:val="single" w:sz="4" w:space="0" w:color="auto"/>
+        <w:insideV w:val="single" w:sz="4" w:space="0" w:color="auto"/>
+      </w:tblBorders>
+    </w:tblPr>
+  </w:style>
 </w:styles>
 </file>
 

</xml_diff>

<commit_message>
added css and sample.html
</commit_message>
<xml_diff>
--- a/Notes.docx
+++ b/Notes.docx
@@ -182,13 +182,23 @@
       </w:r>
     </w:p>
     <w:p>
-      <w:r>
-        <w:t xml:space="preserve">cssSelector: </w:t>
-      </w:r>
-    </w:p>
-    <w:p>
-      <w:r>
-        <w:t xml:space="preserve">cssSelector is one of the </w:t>
+      <w:proofErr w:type="spellStart"/>
+      <w:r>
+        <w:t>cssSelector</w:t>
+      </w:r>
+      <w:proofErr w:type="spellEnd"/>
+      <w:r>
+        <w:t xml:space="preserve">: </w:t>
+      </w:r>
+    </w:p>
+    <w:p>
+      <w:proofErr w:type="spellStart"/>
+      <w:r>
+        <w:t>cssSelector</w:t>
+      </w:r>
+      <w:proofErr w:type="spellEnd"/>
+      <w:r>
+        <w:t xml:space="preserve"> is one of the </w:t>
       </w:r>
       <w:r>
         <w:t>locators</w:t>
@@ -223,15 +233,30 @@
             <w:tcW w:w="4810" w:type="dxa"/>
           </w:tcPr>
           <w:p>
+            <w:proofErr w:type="spellStart"/>
             <w:r>
-              <w:t>tagname[attributename=</w:t>
+              <w:t>tagname</w:t>
+            </w:r>
+            <w:proofErr w:type="spellEnd"/>
+            <w:r>
+              <w:t>[</w:t>
+            </w:r>
+            <w:proofErr w:type="spellStart"/>
+            <w:r>
+              <w:t>attributename</w:t>
+            </w:r>
+            <w:proofErr w:type="spellEnd"/>
+            <w:r>
+              <w:t>=</w:t>
             </w:r>
             <w:r>
               <w:t>'</w:t>
             </w:r>
+            <w:proofErr w:type="spellStart"/>
             <w:r>
               <w:t>attributevalue</w:t>
             </w:r>
+            <w:proofErr w:type="spellEnd"/>
             <w:r>
               <w:t>'</w:t>
             </w:r>
@@ -346,7 +371,15 @@
         <w:pStyle w:val="ListParagraph"/>
       </w:pPr>
       <w:r>
-        <w:t>/ eaning – immediate next element</w:t>
+        <w:t xml:space="preserve">/ </w:t>
+      </w:r>
+      <w:proofErr w:type="spellStart"/>
+      <w:r>
+        <w:t>eaning</w:t>
+      </w:r>
+      <w:proofErr w:type="spellEnd"/>
+      <w:r>
+        <w:t xml:space="preserve"> – immediate next element</w:t>
       </w:r>
     </w:p>
     <w:p>
@@ -386,11 +419,11 @@
         <w:t>// any element under this tag</w:t>
       </w:r>
     </w:p>
-    <w:p/>
-    <w:p/>
-    <w:p/>
-    <w:p/>
-    <w:p/>
+    <w:p>
+      <w:pPr>
+        <w:pStyle w:val="ListParagraph"/>
+      </w:pPr>
+    </w:p>
     <w:p>
       <w:r>
         <w:t>different ways of writing xpath</w:t>
@@ -435,7 +468,15 @@
           </w:tcPr>
           <w:p>
             <w:r>
-              <w:t>//tagname[@attributename='attributevalue']</w:t>
+              <w:t>//</w:t>
+            </w:r>
+            <w:proofErr w:type="spellStart"/>
+            <w:r>
+              <w:t>tagname</w:t>
+            </w:r>
+            <w:proofErr w:type="spellEnd"/>
+            <w:r>
+              <w:t>[@attributename='attributevalue']</w:t>
             </w:r>
           </w:p>
         </w:tc>

</xml_diff>

<commit_message>
updated the notes and added dropdown program1
</commit_message>
<xml_diff>
--- a/Notes.docx
+++ b/Notes.docx
@@ -373,11 +373,11 @@
       <w:r>
         <w:t xml:space="preserve">/ </w:t>
       </w:r>
-      <w:proofErr w:type="spellStart"/>
-      <w:r>
-        <w:t>eaning</w:t>
-      </w:r>
-      <w:proofErr w:type="spellEnd"/>
+      <w:proofErr w:type="gramStart"/>
+      <w:r>
+        <w:t>meaning</w:t>
+      </w:r>
+      <w:proofErr w:type="gramEnd"/>
       <w:r>
         <w:t xml:space="preserve"> – immediate next element</w:t>
       </w:r>
@@ -521,7 +521,454 @@
           </w:p>
         </w:tc>
       </w:tr>
+      <w:tr>
+        <w:tc>
+          <w:tcPr>
+            <w:tcW w:w="4810" w:type="dxa"/>
+          </w:tcPr>
+          <w:p/>
+        </w:tc>
+        <w:tc>
+          <w:tcPr>
+            <w:tcW w:w="4810" w:type="dxa"/>
+          </w:tcPr>
+          <w:p/>
+        </w:tc>
+      </w:tr>
     </w:tbl>
+    <w:p/>
+    <w:p>
+      <w:pPr>
+        <w:rPr>
+          <w:b/>
+          <w:bCs/>
+        </w:rPr>
+      </w:pPr>
+      <w:r>
+        <w:rPr>
+          <w:b/>
+          <w:bCs/>
+        </w:rPr>
+        <w:t>Notes from 25/5/2023</w:t>
+      </w:r>
+    </w:p>
+    <w:p>
+      <w:pPr>
+        <w:rPr>
+          <w:b/>
+          <w:bCs/>
+        </w:rPr>
+      </w:pPr>
+    </w:p>
+    <w:p>
+      <w:pPr>
+        <w:rPr>
+          <w:b/>
+          <w:bCs/>
+        </w:rPr>
+      </w:pPr>
+      <w:r>
+        <w:rPr>
+          <w:b/>
+          <w:bCs/>
+        </w:rPr>
+        <w:t>***************************************************************************************</w:t>
+      </w:r>
+    </w:p>
+    <w:p>
+      <w:r>
+        <w:t>Different types of relative XPath</w:t>
+      </w:r>
+    </w:p>
+    <w:p/>
+    <w:p>
+      <w:r>
+        <w:t>1) Using single attribute</w:t>
+      </w:r>
+    </w:p>
+    <w:p>
+      <w:r>
+        <w:t>syntax: //</w:t>
+      </w:r>
+      <w:proofErr w:type="spellStart"/>
+      <w:r>
+        <w:t>tagname</w:t>
+      </w:r>
+      <w:proofErr w:type="spellEnd"/>
+      <w:r>
+        <w:t>[@attributename='attributevalue']</w:t>
+      </w:r>
+    </w:p>
+    <w:p/>
+    <w:p>
+      <w:r>
+        <w:t>2) Using Text function</w:t>
+      </w:r>
+    </w:p>
+    <w:p>
+      <w:r>
+        <w:t>syntax: //</w:t>
+      </w:r>
+      <w:proofErr w:type="spellStart"/>
+      <w:r>
+        <w:t>tagname</w:t>
+      </w:r>
+      <w:proofErr w:type="spellEnd"/>
+      <w:r>
+        <w:t>[text()='</w:t>
+      </w:r>
+      <w:proofErr w:type="spellStart"/>
+      <w:r>
+        <w:t>textvalue</w:t>
+      </w:r>
+      <w:proofErr w:type="spellEnd"/>
+      <w:r>
+        <w:t>']</w:t>
+      </w:r>
+    </w:p>
+    <w:p/>
+    <w:p>
+      <w:r>
+        <w:t>&lt;div&gt;Login &lt;/div&gt;</w:t>
+      </w:r>
+    </w:p>
+    <w:p/>
+    <w:p>
+      <w:r>
+        <w:t xml:space="preserve"> //div[text()='Login ']</w:t>
+      </w:r>
+    </w:p>
+    <w:p/>
+    <w:p>
+      <w:r>
+        <w:t xml:space="preserve">&lt;a </w:t>
+      </w:r>
+      <w:proofErr w:type="spellStart"/>
+      <w:r>
+        <w:t>href</w:t>
+      </w:r>
+      <w:proofErr w:type="spellEnd"/>
+      <w:r>
+        <w:t>="</w:t>
+      </w:r>
+      <w:proofErr w:type="spellStart"/>
+      <w:r>
+        <w:t>register.php</w:t>
+      </w:r>
+      <w:proofErr w:type="spellEnd"/>
+      <w:r>
+        <w:t>" style="color: #0000ee;text-decoration: underline;"&gt;REGISTER&lt;/a&gt;</w:t>
+      </w:r>
+    </w:p>
+    <w:p/>
+    <w:p>
+      <w:r>
+        <w:t>//a[text()='REGISTER']</w:t>
+      </w:r>
+    </w:p>
+    <w:p/>
+    <w:p>
+      <w:r>
+        <w:t>3) Using more than one attribute using AND / OR</w:t>
+      </w:r>
+    </w:p>
+    <w:p/>
+    <w:p>
+      <w:r>
+        <w:t>syntax: using AND   //</w:t>
+      </w:r>
+      <w:proofErr w:type="spellStart"/>
+      <w:r>
+        <w:t>tagname</w:t>
+      </w:r>
+      <w:proofErr w:type="spellEnd"/>
+      <w:r>
+        <w:t>[@an='av' and @an='av']</w:t>
+      </w:r>
+    </w:p>
+    <w:p>
+      <w:r>
+        <w:t>syntax: using OR   //</w:t>
+      </w:r>
+      <w:proofErr w:type="spellStart"/>
+      <w:r>
+        <w:t>tagname</w:t>
+      </w:r>
+      <w:proofErr w:type="spellEnd"/>
+      <w:r>
+        <w:t>[@an='av' or @an='av']</w:t>
+      </w:r>
+    </w:p>
+    <w:p/>
+    <w:p>
+      <w:r>
+        <w:t>&lt;input type="text" name="username" value="" id="username" class="</w:t>
+      </w:r>
+      <w:proofErr w:type="spellStart"/>
+      <w:r>
+        <w:t>textField</w:t>
+      </w:r>
+      <w:proofErr w:type="spellEnd"/>
+      <w:r>
+        <w:t>" placeholder="Username"&gt;</w:t>
+      </w:r>
+    </w:p>
+    <w:p/>
+    <w:p>
+      <w:r>
+        <w:t>//input[@type='text' and @name='username']</w:t>
+      </w:r>
+    </w:p>
+    <w:p>
+      <w:r>
+        <w:t>//input[@placeholder='Username' or @name='username']</w:t>
+      </w:r>
+    </w:p>
+    <w:p/>
+    <w:p/>
+    <w:p>
+      <w:r>
+        <w:t>4) Contains function</w:t>
+      </w:r>
+    </w:p>
+    <w:p>
+      <w:r>
+        <w:t xml:space="preserve"> How did you handle dynamic elements from your application</w:t>
+      </w:r>
+    </w:p>
+    <w:p/>
+    <w:p>
+      <w:r>
+        <w:t>syntax: //</w:t>
+      </w:r>
+      <w:proofErr w:type="spellStart"/>
+      <w:r>
+        <w:t>tagname</w:t>
+      </w:r>
+      <w:proofErr w:type="spellEnd"/>
+      <w:r>
+        <w:t>[contains(@an,'av')] --&gt; attribute</w:t>
+      </w:r>
+    </w:p>
+    <w:p>
+      <w:r>
+        <w:t>syntax: //</w:t>
+      </w:r>
+      <w:proofErr w:type="spellStart"/>
+      <w:r>
+        <w:t>tagname</w:t>
+      </w:r>
+      <w:proofErr w:type="spellEnd"/>
+      <w:r>
+        <w:t>[contains(text(),'tv')] --&gt; text value</w:t>
+      </w:r>
+    </w:p>
+    <w:p/>
+    <w:p>
+      <w:r>
+        <w:t xml:space="preserve">&lt;b&gt;First </w:t>
+      </w:r>
+    </w:p>
+    <w:p>
+      <w:r>
+        <w:t xml:space="preserve">              Name: &lt;/b&gt;</w:t>
+      </w:r>
+    </w:p>
+    <w:p/>
+    <w:p>
+      <w:r>
+        <w:t>//b[contains(text(),'First')]</w:t>
+      </w:r>
+    </w:p>
+    <w:p/>
+    <w:p>
+      <w:r>
+        <w:t>&lt;a&gt;inbox(10)&lt;/a&gt;</w:t>
+      </w:r>
+    </w:p>
+    <w:p/>
+    <w:p>
+      <w:r>
+        <w:t>//a[contains(text(),'inbox')]</w:t>
+      </w:r>
+    </w:p>
+    <w:p/>
+    <w:p>
+      <w:r>
+        <w:t>5) Starts with</w:t>
+      </w:r>
+    </w:p>
+    <w:p>
+      <w:r>
+        <w:t>syntax: //</w:t>
+      </w:r>
+      <w:proofErr w:type="spellStart"/>
+      <w:r>
+        <w:t>tagname</w:t>
+      </w:r>
+      <w:proofErr w:type="spellEnd"/>
+      <w:r>
+        <w:t>[starts-with(@an,'av')] --&gt; attribute</w:t>
+      </w:r>
+    </w:p>
+    <w:p>
+      <w:r>
+        <w:t>syntax: //</w:t>
+      </w:r>
+      <w:proofErr w:type="spellStart"/>
+      <w:r>
+        <w:t>tagname</w:t>
+      </w:r>
+      <w:proofErr w:type="spellEnd"/>
+      <w:r>
+        <w:t>[starts-with(text(),'tv')] --&gt; text value</w:t>
+      </w:r>
+    </w:p>
+    <w:p/>
+    <w:p>
+      <w:r>
+        <w:t xml:space="preserve">&lt;b&gt;First </w:t>
+      </w:r>
+    </w:p>
+    <w:p>
+      <w:r>
+        <w:lastRenderedPageBreak/>
+        <w:t xml:space="preserve">              Name: &lt;/b&gt;</w:t>
+      </w:r>
+    </w:p>
+    <w:p/>
+    <w:p>
+      <w:r>
+        <w:t>//b[starts-with(text(),'First')]</w:t>
+      </w:r>
+    </w:p>
+    <w:p/>
+    <w:p>
+      <w:r>
+        <w:t xml:space="preserve">Example of dynamic elements possibly which you could come </w:t>
+      </w:r>
+      <w:proofErr w:type="spellStart"/>
+      <w:r>
+        <w:t>accross</w:t>
+      </w:r>
+      <w:proofErr w:type="spellEnd"/>
+    </w:p>
+    <w:p/>
+    <w:p>
+      <w:r>
+        <w:t>&lt;input id="caiosf4726572572Customer842937534cnsdnjd"&gt;&lt;/input&gt;</w:t>
+      </w:r>
+    </w:p>
+    <w:p>
+      <w:r>
+        <w:t>&lt;input id="caiosdsadfds6572572Customer842937534cnsdnjd"&gt;&lt;/input&gt;</w:t>
+      </w:r>
+    </w:p>
+    <w:p>
+      <w:r>
+        <w:t>&lt;input id="cafsd6572572Customer842fsdfsdnjd"&gt;&lt;/input&gt;</w:t>
+      </w:r>
+    </w:p>
+    <w:p/>
+    <w:p>
+      <w:r>
+        <w:t>//input[contains(@id,'Cust')]</w:t>
+      </w:r>
+    </w:p>
+    <w:p/>
+    <w:p>
+      <w:r>
+        <w:t>&lt;input id="icici84378953nfdjsnfdjsnf"&gt;&lt;/input&gt;</w:t>
+      </w:r>
+    </w:p>
+    <w:p>
+      <w:r>
+        <w:t>&lt;input id="icicicxhcudisfh9899797987"&gt;&lt;/input&gt;</w:t>
+      </w:r>
+    </w:p>
+    <w:p/>
+    <w:p>
+      <w:r>
+        <w:t>//input[starts-with(@id,'icici')]</w:t>
+      </w:r>
+    </w:p>
+    <w:p/>
+    <w:p>
+      <w:r>
+        <w:t xml:space="preserve">other </w:t>
+      </w:r>
+      <w:proofErr w:type="spellStart"/>
+      <w:r>
+        <w:t>xpaths</w:t>
+      </w:r>
+      <w:proofErr w:type="spellEnd"/>
+      <w:r>
+        <w:t xml:space="preserve"> like following preceding ancestor --- so many ways to write xpath</w:t>
+      </w:r>
+    </w:p>
+    <w:p/>
+    <w:p>
+      <w:r>
+        <w:t>6) Following and Grouping</w:t>
+      </w:r>
+    </w:p>
+    <w:p>
+      <w:proofErr w:type="spellStart"/>
+      <w:r>
+        <w:t>sytnax</w:t>
+      </w:r>
+      <w:proofErr w:type="spellEnd"/>
+      <w:r>
+        <w:t>: //</w:t>
+      </w:r>
+      <w:proofErr w:type="spellStart"/>
+      <w:r>
+        <w:t>tagname</w:t>
+      </w:r>
+      <w:proofErr w:type="spellEnd"/>
+      <w:r>
+        <w:t>[@an='av']/</w:t>
+      </w:r>
+      <w:proofErr w:type="gramStart"/>
+      <w:r>
+        <w:t>following::</w:t>
+      </w:r>
+      <w:proofErr w:type="gramEnd"/>
+      <w:r>
+        <w:t>tagname</w:t>
+      </w:r>
+    </w:p>
+    <w:p/>
+    <w:p>
+      <w:r>
+        <w:t xml:space="preserve"> //b[contains(text(),'First')]/</w:t>
+      </w:r>
+      <w:proofErr w:type="gramStart"/>
+      <w:r>
+        <w:t>following::</w:t>
+      </w:r>
+      <w:proofErr w:type="gramEnd"/>
+      <w:r>
+        <w:t>input[1]  --&gt; only in xpath the index will start from 1 not 0</w:t>
+      </w:r>
+    </w:p>
+    <w:p/>
+    <w:p>
+      <w:r>
+        <w:t>(//input[@type='text' or @name='username'])[2]</w:t>
+      </w:r>
+    </w:p>
+    <w:p>
+      <w:pPr>
+        <w:pBdr>
+          <w:bottom w:val="dotted" w:sz="24" w:space="1" w:color="auto"/>
+        </w:pBdr>
+      </w:pPr>
+    </w:p>
+    <w:p/>
+    <w:p/>
+    <w:p/>
+    <w:p/>
     <w:p/>
     <w:p/>
     <w:sectPr>

</xml_diff>

<commit_message>
added wait statement programs
</commit_message>
<xml_diff>
--- a/Notes.docx
+++ b/Notes.docx
@@ -970,6 +970,96 @@
     <w:p/>
     <w:p/>
     <w:p/>
+    <w:p>
+      <w:pPr>
+        <w:rPr>
+          <w:b/>
+          <w:bCs/>
+        </w:rPr>
+      </w:pPr>
+      <w:r>
+        <w:rPr>
+          <w:b/>
+          <w:bCs/>
+        </w:rPr>
+        <w:t>How to handle dropdown in Selenium</w:t>
+      </w:r>
+    </w:p>
+    <w:p/>
+    <w:p>
+      <w:r>
+        <w:t xml:space="preserve">* There are different ways in which the dropdown would have developed in web application and the </w:t>
+      </w:r>
+      <w:proofErr w:type="gramStart"/>
+      <w:r>
+        <w:t>most commonly used</w:t>
+      </w:r>
+      <w:proofErr w:type="gramEnd"/>
+      <w:r>
+        <w:t xml:space="preserve"> method for developing</w:t>
+      </w:r>
+    </w:p>
+    <w:p>
+      <w:r>
+        <w:t xml:space="preserve">  a dropdown is by using select tag</w:t>
+      </w:r>
+    </w:p>
+    <w:p>
+      <w:r>
+        <w:t>* From automation stand point first thing to notice when we are dealing with dropdown is whether this dropdown is developed using select tag</w:t>
+      </w:r>
+    </w:p>
+    <w:p/>
+    <w:p>
+      <w:r>
+        <w:t>Steps to deal with dropdown which has select tag</w:t>
+      </w:r>
+    </w:p>
+    <w:p>
+      <w:r>
+        <w:t>1) Identify the dropdown element</w:t>
+      </w:r>
+    </w:p>
+    <w:p>
+      <w:r>
+        <w:t xml:space="preserve">2) Create an Object of a select class and pass this </w:t>
+      </w:r>
+      <w:proofErr w:type="spellStart"/>
+      <w:r>
+        <w:t>webelment</w:t>
+      </w:r>
+      <w:proofErr w:type="spellEnd"/>
+      <w:r>
+        <w:t xml:space="preserve"> as an argument</w:t>
+      </w:r>
+    </w:p>
+    <w:p>
+      <w:r>
+        <w:t>3) Use one of the following to choose the value from the dropdown</w:t>
+      </w:r>
+    </w:p>
+    <w:p>
+      <w:r>
+        <w:t xml:space="preserve">   a ) index</w:t>
+      </w:r>
+    </w:p>
+    <w:p>
+      <w:r>
+        <w:t xml:space="preserve">   b ) visible text</w:t>
+      </w:r>
+    </w:p>
+    <w:p>
+      <w:r>
+        <w:t xml:space="preserve">   c ) value</w:t>
+      </w:r>
+    </w:p>
+    <w:p>
+      <w:pPr>
+        <w:pBdr>
+          <w:bottom w:val="dotted" w:sz="24" w:space="1" w:color="auto"/>
+        </w:pBdr>
+      </w:pPr>
+    </w:p>
     <w:p/>
     <w:sectPr>
       <w:pgSz w:w="12240" w:h="15840"/>

</xml_diff>